<commit_message>
todo - cancel button for packages + missing function
</commit_message>
<xml_diff>
--- a/documentation/plans.docx
+++ b/documentation/plans.docx
@@ -30,6 +30,22 @@
       <w:r>
         <w:t>Tlačítko pro potvrzení – balíčky</w:t>
       </w:r>
+      <w:r>
+        <w:t xml:space="preserve"> – </w:t>
+      </w:r>
+      <w:proofErr w:type="spellStart"/>
+      <w:r>
+        <w:t>cancel</w:t>
+      </w:r>
+      <w:proofErr w:type="spellEnd"/>
+      <w:r>
+        <w:t xml:space="preserve"> tlačítko</w:t>
+      </w:r>
+      <w:r>
+        <w:t xml:space="preserve"> nedělá, co má</w:t>
+      </w:r>
+      <w:bookmarkStart w:id="0" w:name="_GoBack"/>
+      <w:bookmarkEnd w:id="0"/>
     </w:p>
     <w:p>
       <w:pPr>
@@ -181,8 +197,6 @@
           <w:numId w:val="1"/>
         </w:numPr>
       </w:pPr>
-      <w:bookmarkStart w:id="0" w:name="_GoBack"/>
-      <w:bookmarkEnd w:id="0"/>
     </w:p>
     <w:sectPr>
       <w:pgSz w:w="11906" w:h="16838"/>

</xml_diff>

<commit_message>
old generation into form - not done yet
</commit_message>
<xml_diff>
--- a/documentation/plans.docx
+++ b/documentation/plans.docx
@@ -44,8 +44,6 @@
       <w:r>
         <w:t xml:space="preserve"> nedělá, co má</w:t>
       </w:r>
-      <w:bookmarkStart w:id="0" w:name="_GoBack"/>
-      <w:bookmarkEnd w:id="0"/>
     </w:p>
     <w:p>
       <w:pPr>
@@ -197,6 +195,31 @@
           <w:numId w:val="1"/>
         </w:numPr>
       </w:pPr>
+      <w:r>
+        <w:t xml:space="preserve">dořešit </w:t>
+      </w:r>
+      <w:proofErr w:type="spellStart"/>
+      <w:r>
+        <w:t>packages</w:t>
+      </w:r>
+      <w:proofErr w:type="spellEnd"/>
+      <w:r>
+        <w:t xml:space="preserve"> (</w:t>
+      </w:r>
+      <w:r>
+        <w:t>jak zrušení úprav nového generování, tak zobrazení podle starého generování)</w:t>
+      </w:r>
+    </w:p>
+    <w:p>
+      <w:pPr>
+        <w:pStyle w:val="Odstavecseseznamem"/>
+        <w:numPr>
+          <w:ilvl w:val="0"/>
+          <w:numId w:val="1"/>
+        </w:numPr>
+      </w:pPr>
+      <w:bookmarkStart w:id="0" w:name="_GoBack"/>
+      <w:bookmarkEnd w:id="0"/>
     </w:p>
     <w:sectPr>
       <w:pgSz w:w="11906" w:h="16838"/>

</xml_diff>

<commit_message>
ui corrected - main form
</commit_message>
<xml_diff>
--- a/documentation/plans.docx
+++ b/documentation/plans.docx
@@ -1,6 +1,6 @@
 
 <file path=word/document.xml><?xml version="1.0" encoding="utf-8"?>
-<w:document xmlns:wpc="http://schemas.microsoft.com/office/word/2010/wordprocessingCanvas" xmlns:cx="http://schemas.microsoft.com/office/drawing/2014/chartex" xmlns:cx1="http://schemas.microsoft.com/office/drawing/2015/9/8/chartex" xmlns:cx2="http://schemas.microsoft.com/office/drawing/2015/10/21/chartex" xmlns:cx3="http://schemas.microsoft.com/office/drawing/2016/5/9/chartex" xmlns:cx4="http://schemas.microsoft.com/office/drawing/2016/5/10/chartex" xmlns:cx5="http://schemas.microsoft.com/office/drawing/2016/5/11/chartex" xmlns:cx6="http://schemas.microsoft.com/office/drawing/2016/5/12/chartex" xmlns:cx7="http://schemas.microsoft.com/office/drawing/2016/5/13/chartex" xmlns:cx8="http://schemas.microsoft.com/office/drawing/2016/5/14/chartex" xmlns:mc="http://schemas.openxmlformats.org/markup-compatibility/2006" xmlns:aink="http://schemas.microsoft.com/office/drawing/2016/ink" xmlns:am3d="http://schemas.microsoft.com/office/drawing/2017/model3d" xmlns:o="urn:schemas-microsoft-com:office:office" xmlns:r="http://schemas.openxmlformats.org/officeDocument/2006/relationships" xmlns:m="http://schemas.openxmlformats.org/officeDocument/2006/math" xmlns:v="urn:schemas-microsoft-com:vml" xmlns:wp14="http://schemas.microsoft.com/office/word/2010/wordprocessingDrawing" xmlns:wp="http://schemas.openxmlformats.org/drawingml/2006/wordprocessingDrawing" xmlns:w10="urn:schemas-microsoft-com:office:word" xmlns:w="http://schemas.openxmlformats.org/wordprocessingml/2006/main" xmlns:w14="http://schemas.microsoft.com/office/word/2010/wordml" xmlns:w15="http://schemas.microsoft.com/office/word/2012/wordml" xmlns:w16cex="http://schemas.microsoft.com/office/word/2018/wordml/cex" xmlns:w16cid="http://schemas.microsoft.com/office/word/2016/wordml/cid" xmlns:w16="http://schemas.microsoft.com/office/word/2018/wordml" xmlns:w16sdtdh="http://schemas.microsoft.com/office/word/2020/wordml/sdtdatahash" xmlns:w16se="http://schemas.microsoft.com/office/word/2015/wordml/symex" xmlns:wpg="http://schemas.microsoft.com/office/word/2010/wordprocessingGroup" xmlns:wpi="http://schemas.microsoft.com/office/word/2010/wordprocessingInk" xmlns:wne="http://schemas.microsoft.com/office/word/2006/wordml" xmlns:wps="http://schemas.microsoft.com/office/word/2010/wordprocessingShape" mc:Ignorable="w14 w15 w16se w16cid w16 w16cex w16sdtdh wp14">
+<w:document xmlns:wpc="http://schemas.microsoft.com/office/word/2010/wordprocessingCanvas" xmlns:cx="http://schemas.microsoft.com/office/drawing/2014/chartex" xmlns:cx1="http://schemas.microsoft.com/office/drawing/2015/9/8/chartex" xmlns:cx2="http://schemas.microsoft.com/office/drawing/2015/10/21/chartex" xmlns:cx3="http://schemas.microsoft.com/office/drawing/2016/5/9/chartex" xmlns:cx4="http://schemas.microsoft.com/office/drawing/2016/5/10/chartex" xmlns:cx5="http://schemas.microsoft.com/office/drawing/2016/5/11/chartex" xmlns:cx6="http://schemas.microsoft.com/office/drawing/2016/5/12/chartex" xmlns:cx7="http://schemas.microsoft.com/office/drawing/2016/5/13/chartex" xmlns:cx8="http://schemas.microsoft.com/office/drawing/2016/5/14/chartex" xmlns:mc="http://schemas.openxmlformats.org/markup-compatibility/2006" xmlns:aink="http://schemas.microsoft.com/office/drawing/2016/ink" xmlns:am3d="http://schemas.microsoft.com/office/drawing/2017/model3d" xmlns:o="urn:schemas-microsoft-com:office:office" xmlns:r="http://schemas.openxmlformats.org/officeDocument/2006/relationships" xmlns:m="http://schemas.openxmlformats.org/officeDocument/2006/math" xmlns:v="urn:schemas-microsoft-com:vml" xmlns:wp14="http://schemas.microsoft.com/office/word/2010/wordprocessingDrawing" xmlns:wp="http://schemas.openxmlformats.org/drawingml/2006/wordprocessingDrawing" xmlns:w10="urn:schemas-microsoft-com:office:word" xmlns:w="http://schemas.openxmlformats.org/wordprocessingml/2006/main" xmlns:w14="http://schemas.microsoft.com/office/word/2010/wordml" xmlns:w15="http://schemas.microsoft.com/office/word/2012/wordml" xmlns:w16cid="http://schemas.microsoft.com/office/word/2016/wordml/cid" xmlns:w16se="http://schemas.microsoft.com/office/word/2015/wordml/symex" xmlns:wpg="http://schemas.microsoft.com/office/word/2010/wordprocessingGroup" xmlns:wpi="http://schemas.microsoft.com/office/word/2010/wordprocessingInk" xmlns:wne="http://schemas.microsoft.com/office/word/2006/wordml" xmlns:wps="http://schemas.microsoft.com/office/word/2010/wordprocessingShape" mc:Ignorable="w14 w15 w16se w16cid wp14">
   <w:body>
     <w:p>
       <w:r>
@@ -14,15 +14,113 @@
           <w:ilvl w:val="0"/>
           <w:numId w:val="1"/>
         </w:numPr>
-      </w:pPr>
-      <w:r>
-        <w:t xml:space="preserve">Požadavky -  </w:t>
-      </w:r>
-      <w:r>
-        <w:t>V rámci xprojetku chci definovat, jestli se bude generovat ve formátu "Java" - tj 'int x', nebo class UML - tj 'x : int'</w:t>
-      </w:r>
-      <w:r>
-        <w:t xml:space="preserve"> ?</w:t>
+        <w:rPr>
+          <w:strike/>
+        </w:rPr>
+      </w:pPr>
+      <w:r>
+        <w:rPr>
+          <w:strike/>
+        </w:rPr>
+        <w:t xml:space="preserve">Požadavky </w:t>
+      </w:r>
+      <w:proofErr w:type="gramStart"/>
+      <w:r>
+        <w:rPr>
+          <w:strike/>
+        </w:rPr>
+        <w:t>-  V</w:t>
+      </w:r>
+      <w:proofErr w:type="gramEnd"/>
+      <w:r>
+        <w:rPr>
+          <w:strike/>
+        </w:rPr>
+        <w:t xml:space="preserve"> rámci </w:t>
+      </w:r>
+      <w:proofErr w:type="spellStart"/>
+      <w:r>
+        <w:rPr>
+          <w:strike/>
+        </w:rPr>
+        <w:t>xprojetku</w:t>
+      </w:r>
+      <w:proofErr w:type="spellEnd"/>
+      <w:r>
+        <w:rPr>
+          <w:strike/>
+        </w:rPr>
+        <w:t xml:space="preserve"> chci definovat, jestli se bude generovat ve formátu "Java" - </w:t>
+      </w:r>
+      <w:proofErr w:type="spellStart"/>
+      <w:r>
+        <w:rPr>
+          <w:strike/>
+        </w:rPr>
+        <w:t>tj</w:t>
+      </w:r>
+      <w:proofErr w:type="spellEnd"/>
+      <w:r>
+        <w:rPr>
+          <w:strike/>
+        </w:rPr>
+        <w:t xml:space="preserve"> '</w:t>
+      </w:r>
+      <w:proofErr w:type="spellStart"/>
+      <w:r>
+        <w:rPr>
+          <w:strike/>
+        </w:rPr>
+        <w:t>int</w:t>
+      </w:r>
+      <w:proofErr w:type="spellEnd"/>
+      <w:r>
+        <w:rPr>
+          <w:strike/>
+        </w:rPr>
+        <w:t xml:space="preserve"> x', nebo </w:t>
+      </w:r>
+      <w:proofErr w:type="spellStart"/>
+      <w:r>
+        <w:rPr>
+          <w:strike/>
+        </w:rPr>
+        <w:t>class</w:t>
+      </w:r>
+      <w:proofErr w:type="spellEnd"/>
+      <w:r>
+        <w:rPr>
+          <w:strike/>
+        </w:rPr>
+        <w:t xml:space="preserve"> UML - </w:t>
+      </w:r>
+      <w:proofErr w:type="spellStart"/>
+      <w:r>
+        <w:rPr>
+          <w:strike/>
+        </w:rPr>
+        <w:t>tj</w:t>
+      </w:r>
+      <w:proofErr w:type="spellEnd"/>
+      <w:r>
+        <w:rPr>
+          <w:strike/>
+        </w:rPr>
+        <w:t xml:space="preserve"> 'x : </w:t>
+      </w:r>
+      <w:proofErr w:type="spellStart"/>
+      <w:r>
+        <w:rPr>
+          <w:strike/>
+        </w:rPr>
+        <w:t>int</w:t>
+      </w:r>
+      <w:proofErr w:type="spellEnd"/>
+      <w:r>
+        <w:rPr>
+          <w:strike/>
+        </w:rPr>
+        <w:t>' ?</w:t>
       </w:r>
     </w:p>
     <w:p>
@@ -40,7 +138,16 @@
         <w:t xml:space="preserve"> (dle dispozic)</w:t>
       </w:r>
       <w:r>
-        <w:t xml:space="preserve">, moduly, </w:t>
+        <w:t xml:space="preserve">, </w:t>
+      </w:r>
+      <w:r>
+        <w:rPr>
+          <w:color w:val="FF0000"/>
+        </w:rPr>
+        <w:t>moduly</w:t>
+      </w:r>
+      <w:r>
+        <w:t xml:space="preserve">, </w:t>
       </w:r>
     </w:p>
     <w:p>
@@ -67,7 +174,15 @@
         <w:t>Tlačítko pro potvrzení – balíčky</w:t>
       </w:r>
       <w:r>
-        <w:t xml:space="preserve"> – cancel tlačítko</w:t>
+        <w:t xml:space="preserve"> – </w:t>
+      </w:r>
+      <w:proofErr w:type="spellStart"/>
+      <w:r>
+        <w:t>cancel</w:t>
+      </w:r>
+      <w:proofErr w:type="spellEnd"/>
+      <w:r>
+        <w:t xml:space="preserve"> tlačítko</w:t>
       </w:r>
       <w:r>
         <w:t xml:space="preserve"> nedělá, co má</w:t>
@@ -82,6 +197,24 @@
         </w:numPr>
       </w:pPr>
       <w:r>
+        <w:t>Správa konfigurací!!!</w:t>
+      </w:r>
+    </w:p>
+    <w:p>
+      <w:pPr>
+        <w:pStyle w:val="Odstavecseseznamem"/>
+        <w:numPr>
+          <w:ilvl w:val="0"/>
+          <w:numId w:val="1"/>
+        </w:numPr>
+        <w:rPr>
+          <w:color w:val="70AD47" w:themeColor="accent6"/>
+        </w:rPr>
+      </w:pPr>
+      <w:r>
+        <w:rPr>
+          <w:color w:val="70AD47" w:themeColor="accent6"/>
+        </w:rPr>
         <w:t>Tlačítka:</w:t>
       </w:r>
     </w:p>
@@ -92,10 +225,18 @@
           <w:ilvl w:val="0"/>
           <w:numId w:val="5"/>
         </w:numPr>
-      </w:pPr>
-      <w:r>
+        <w:rPr>
+          <w:color w:val="70AD47" w:themeColor="accent6"/>
+        </w:rPr>
+      </w:pPr>
+      <w:proofErr w:type="spellStart"/>
+      <w:r>
+        <w:rPr>
+          <w:color w:val="70AD47" w:themeColor="accent6"/>
+        </w:rPr>
         <w:t>Cancel</w:t>
       </w:r>
+      <w:proofErr w:type="spellEnd"/>
     </w:p>
     <w:p>
       <w:pPr>
@@ -104,8 +245,14 @@
           <w:ilvl w:val="0"/>
           <w:numId w:val="5"/>
         </w:numPr>
-      </w:pPr>
-      <w:r>
+        <w:rPr>
+          <w:color w:val="70AD47" w:themeColor="accent6"/>
+        </w:rPr>
+      </w:pPr>
+      <w:r>
+        <w:rPr>
+          <w:color w:val="70AD47" w:themeColor="accent6"/>
+        </w:rPr>
         <w:t>Generovat</w:t>
       </w:r>
     </w:p>
@@ -116,8 +263,14 @@
           <w:ilvl w:val="0"/>
           <w:numId w:val="5"/>
         </w:numPr>
-      </w:pPr>
-      <w:r>
+        <w:rPr>
+          <w:color w:val="70AD47" w:themeColor="accent6"/>
+        </w:rPr>
+      </w:pPr>
+      <w:r>
+        <w:rPr>
+          <w:color w:val="70AD47" w:themeColor="accent6"/>
+        </w:rPr>
         <w:t>Generovat pouze konfigurační soubor</w:t>
       </w:r>
     </w:p>
@@ -128,9 +281,29 @@
           <w:ilvl w:val="0"/>
           <w:numId w:val="5"/>
         </w:numPr>
-      </w:pPr>
-      <w:r>
-        <w:t>Generovat pouze pluntUML soubor</w:t>
+        <w:rPr>
+          <w:color w:val="70AD47" w:themeColor="accent6"/>
+        </w:rPr>
+      </w:pPr>
+      <w:r>
+        <w:rPr>
+          <w:color w:val="70AD47" w:themeColor="accent6"/>
+        </w:rPr>
+        <w:t xml:space="preserve">Generovat pouze </w:t>
+      </w:r>
+      <w:proofErr w:type="spellStart"/>
+      <w:r>
+        <w:rPr>
+          <w:color w:val="70AD47" w:themeColor="accent6"/>
+        </w:rPr>
+        <w:t>pluntUML</w:t>
+      </w:r>
+      <w:proofErr w:type="spellEnd"/>
+      <w:r>
+        <w:rPr>
+          <w:color w:val="70AD47" w:themeColor="accent6"/>
+        </w:rPr>
+        <w:t xml:space="preserve"> soubor</w:t>
       </w:r>
     </w:p>
     <w:p>
@@ -154,7 +327,15 @@
         </w:numPr>
       </w:pPr>
       <w:r>
-        <w:t>uložení konfiguračního soubor bez generování plantUML souboru</w:t>
+        <w:t xml:space="preserve">uložení konfiguračního soubor bez generování </w:t>
+      </w:r>
+      <w:proofErr w:type="spellStart"/>
+      <w:r>
+        <w:t>plantUML</w:t>
+      </w:r>
+      <w:proofErr w:type="spellEnd"/>
+      <w:r>
+        <w:t xml:space="preserve"> souboru</w:t>
       </w:r>
     </w:p>
     <w:p>
@@ -166,7 +347,15 @@
         </w:numPr>
       </w:pPr>
       <w:r>
-        <w:t>generování plantUML souboru bez uložení konfiguračního souboru</w:t>
+        <w:t xml:space="preserve">generování </w:t>
+      </w:r>
+      <w:proofErr w:type="spellStart"/>
+      <w:r>
+        <w:t>plantUML</w:t>
+      </w:r>
+      <w:proofErr w:type="spellEnd"/>
+      <w:r>
+        <w:t xml:space="preserve"> souboru bez uložení konfiguračního souboru</w:t>
       </w:r>
     </w:p>
     <w:p>
@@ -178,8 +367,41 @@
         </w:numPr>
       </w:pPr>
       <w:r>
-        <w:t>generování plantUML souboru i konfiguračního souboru</w:t>
-      </w:r>
+        <w:t xml:space="preserve">generování </w:t>
+      </w:r>
+      <w:proofErr w:type="spellStart"/>
+      <w:r>
+        <w:t>plantUML</w:t>
+      </w:r>
+      <w:proofErr w:type="spellEnd"/>
+      <w:r>
+        <w:t xml:space="preserve"> souboru i konfiguračního souboru</w:t>
+      </w:r>
+    </w:p>
+    <w:p>
+      <w:pPr>
+        <w:pStyle w:val="Odstavecseseznamem"/>
+        <w:numPr>
+          <w:ilvl w:val="0"/>
+          <w:numId w:val="6"/>
+        </w:numPr>
+      </w:pPr>
+      <w:r>
+        <w:t xml:space="preserve">přepsání × nový </w:t>
+      </w:r>
+      <w:proofErr w:type="spellStart"/>
+      <w:r>
+        <w:t>konfig</w:t>
+      </w:r>
+      <w:proofErr w:type="spellEnd"/>
+      <w:r>
+        <w:t xml:space="preserve">. </w:t>
+      </w:r>
+      <w:proofErr w:type="gramStart"/>
+      <w:r>
+        <w:t>soubor - nabídka</w:t>
+      </w:r>
+      <w:proofErr w:type="gramEnd"/>
     </w:p>
     <w:p>
       <w:pPr>
@@ -190,7 +412,15 @@
         </w:numPr>
       </w:pPr>
       <w:r>
-        <w:t>dořešit packages (</w:t>
+        <w:t xml:space="preserve">dořešit </w:t>
+      </w:r>
+      <w:proofErr w:type="spellStart"/>
+      <w:r>
+        <w:t>packages</w:t>
+      </w:r>
+      <w:proofErr w:type="spellEnd"/>
+      <w:r>
+        <w:t xml:space="preserve"> (</w:t>
       </w:r>
       <w:r>
         <w:t>jak zrušení úprav nového generování, tak zobrazení podle starého generování)</w:t>
@@ -204,6 +434,11 @@
           <w:numId w:val="1"/>
         </w:numPr>
       </w:pPr>
+      <w:r>
+        <w:t>zkontrolovat funkčnost generování VŠECH parametrů</w:t>
+      </w:r>
+      <w:bookmarkStart w:id="0" w:name="_GoBack"/>
+      <w:bookmarkEnd w:id="0"/>
     </w:p>
     <w:sectPr>
       <w:pgSz w:w="11906" w:h="16838"/>
@@ -216,7 +451,7 @@
 </file>
 
 <file path=word/numbering.xml><?xml version="1.0" encoding="utf-8"?>
-<w:numbering xmlns:wpc="http://schemas.microsoft.com/office/word/2010/wordprocessingCanvas" xmlns:cx="http://schemas.microsoft.com/office/drawing/2014/chartex" xmlns:cx1="http://schemas.microsoft.com/office/drawing/2015/9/8/chartex" xmlns:cx2="http://schemas.microsoft.com/office/drawing/2015/10/21/chartex" xmlns:cx3="http://schemas.microsoft.com/office/drawing/2016/5/9/chartex" xmlns:cx4="http://schemas.microsoft.com/office/drawing/2016/5/10/chartex" xmlns:cx5="http://schemas.microsoft.com/office/drawing/2016/5/11/chartex" xmlns:cx6="http://schemas.microsoft.com/office/drawing/2016/5/12/chartex" xmlns:cx7="http://schemas.microsoft.com/office/drawing/2016/5/13/chartex" xmlns:cx8="http://schemas.microsoft.com/office/drawing/2016/5/14/chartex" xmlns:mc="http://schemas.openxmlformats.org/markup-compatibility/2006" xmlns:aink="http://schemas.microsoft.com/office/drawing/2016/ink" xmlns:am3d="http://schemas.microsoft.com/office/drawing/2017/model3d" xmlns:o="urn:schemas-microsoft-com:office:office" xmlns:r="http://schemas.openxmlformats.org/officeDocument/2006/relationships" xmlns:m="http://schemas.openxmlformats.org/officeDocument/2006/math" xmlns:v="urn:schemas-microsoft-com:vml" xmlns:wp14="http://schemas.microsoft.com/office/word/2010/wordprocessingDrawing" xmlns:wp="http://schemas.openxmlformats.org/drawingml/2006/wordprocessingDrawing" xmlns:w10="urn:schemas-microsoft-com:office:word" xmlns:w="http://schemas.openxmlformats.org/wordprocessingml/2006/main" xmlns:w14="http://schemas.microsoft.com/office/word/2010/wordml" xmlns:w15="http://schemas.microsoft.com/office/word/2012/wordml" xmlns:w16cex="http://schemas.microsoft.com/office/word/2018/wordml/cex" xmlns:w16cid="http://schemas.microsoft.com/office/word/2016/wordml/cid" xmlns:w16="http://schemas.microsoft.com/office/word/2018/wordml" xmlns:w16sdtdh="http://schemas.microsoft.com/office/word/2020/wordml/sdtdatahash" xmlns:w16se="http://schemas.microsoft.com/office/word/2015/wordml/symex" xmlns:wpg="http://schemas.microsoft.com/office/word/2010/wordprocessingGroup" xmlns:wpi="http://schemas.microsoft.com/office/word/2010/wordprocessingInk" xmlns:wne="http://schemas.microsoft.com/office/word/2006/wordml" xmlns:wps="http://schemas.microsoft.com/office/word/2010/wordprocessingShape" mc:Ignorable="w14 w15 w16se w16cid w16 w16cex w16sdtdh wp14">
+<w:numbering xmlns:wpc="http://schemas.microsoft.com/office/word/2010/wordprocessingCanvas" xmlns:cx="http://schemas.microsoft.com/office/drawing/2014/chartex" xmlns:cx1="http://schemas.microsoft.com/office/drawing/2015/9/8/chartex" xmlns:cx2="http://schemas.microsoft.com/office/drawing/2015/10/21/chartex" xmlns:cx3="http://schemas.microsoft.com/office/drawing/2016/5/9/chartex" xmlns:cx4="http://schemas.microsoft.com/office/drawing/2016/5/10/chartex" xmlns:cx5="http://schemas.microsoft.com/office/drawing/2016/5/11/chartex" xmlns:cx6="http://schemas.microsoft.com/office/drawing/2016/5/12/chartex" xmlns:cx7="http://schemas.microsoft.com/office/drawing/2016/5/13/chartex" xmlns:cx8="http://schemas.microsoft.com/office/drawing/2016/5/14/chartex" xmlns:mc="http://schemas.openxmlformats.org/markup-compatibility/2006" xmlns:aink="http://schemas.microsoft.com/office/drawing/2016/ink" xmlns:am3d="http://schemas.microsoft.com/office/drawing/2017/model3d" xmlns:o="urn:schemas-microsoft-com:office:office" xmlns:r="http://schemas.openxmlformats.org/officeDocument/2006/relationships" xmlns:m="http://schemas.openxmlformats.org/officeDocument/2006/math" xmlns:v="urn:schemas-microsoft-com:vml" xmlns:wp14="http://schemas.microsoft.com/office/word/2010/wordprocessingDrawing" xmlns:wp="http://schemas.openxmlformats.org/drawingml/2006/wordprocessingDrawing" xmlns:w10="urn:schemas-microsoft-com:office:word" xmlns:w="http://schemas.openxmlformats.org/wordprocessingml/2006/main" xmlns:w14="http://schemas.microsoft.com/office/word/2010/wordml" xmlns:w15="http://schemas.microsoft.com/office/word/2012/wordml" xmlns:w16cid="http://schemas.microsoft.com/office/word/2016/wordml/cid" xmlns:w16se="http://schemas.microsoft.com/office/word/2015/wordml/symex" xmlns:wpg="http://schemas.microsoft.com/office/word/2010/wordprocessingGroup" xmlns:wpi="http://schemas.microsoft.com/office/word/2010/wordprocessingInk" xmlns:wne="http://schemas.microsoft.com/office/word/2006/wordml" xmlns:wps="http://schemas.microsoft.com/office/word/2010/wordprocessingShape" mc:Ignorable="w14 w15 w16se w16cid wp14">
   <w:abstractNum w:abstractNumId="0" w15:restartNumberingAfterBreak="0">
     <w:nsid w:val="0E3E1C29"/>
     <w:multiLevelType w:val="hybridMultilevel"/>
@@ -917,7 +1152,7 @@
 </file>
 
 <file path=word/styles.xml><?xml version="1.0" encoding="utf-8"?>
-<w:styles xmlns:mc="http://schemas.openxmlformats.org/markup-compatibility/2006" xmlns:r="http://schemas.openxmlformats.org/officeDocument/2006/relationships" xmlns:w="http://schemas.openxmlformats.org/wordprocessingml/2006/main" xmlns:w14="http://schemas.microsoft.com/office/word/2010/wordml" xmlns:w15="http://schemas.microsoft.com/office/word/2012/wordml" xmlns:w16cex="http://schemas.microsoft.com/office/word/2018/wordml/cex" xmlns:w16cid="http://schemas.microsoft.com/office/word/2016/wordml/cid" xmlns:w16="http://schemas.microsoft.com/office/word/2018/wordml" xmlns:w16sdtdh="http://schemas.microsoft.com/office/word/2020/wordml/sdtdatahash" xmlns:w16se="http://schemas.microsoft.com/office/word/2015/wordml/symex" mc:Ignorable="w14 w15 w16se w16cid w16 w16cex w16sdtdh">
+<w:styles xmlns:mc="http://schemas.openxmlformats.org/markup-compatibility/2006" xmlns:r="http://schemas.openxmlformats.org/officeDocument/2006/relationships" xmlns:w="http://schemas.openxmlformats.org/wordprocessingml/2006/main" xmlns:w14="http://schemas.microsoft.com/office/word/2010/wordml" xmlns:w15="http://schemas.microsoft.com/office/word/2012/wordml" xmlns:w16cid="http://schemas.microsoft.com/office/word/2016/wordml/cid" xmlns:w16se="http://schemas.microsoft.com/office/word/2015/wordml/symex" mc:Ignorable="w14 w15 w16se w16cid">
   <w:docDefaults>
     <w:rPrDefault>
       <w:rPr>
@@ -933,7 +1168,7 @@
       </w:pPr>
     </w:pPrDefault>
   </w:docDefaults>
-  <w:latentStyles w:defLockedState="0" w:defUIPriority="99" w:defSemiHidden="0" w:defUnhideWhenUsed="0" w:defQFormat="0" w:count="376">
+  <w:latentStyles w:defLockedState="0" w:defUIPriority="99" w:defSemiHidden="0" w:defUnhideWhenUsed="0" w:defQFormat="0" w:count="375">
     <w:lsdException w:name="Normal" w:uiPriority="0" w:qFormat="1"/>
     <w:lsdException w:name="heading 1" w:uiPriority="9" w:qFormat="1"/>
     <w:lsdException w:name="heading 2" w:semiHidden="1" w:uiPriority="9" w:unhideWhenUsed="1" w:qFormat="1"/>
@@ -1039,6 +1274,7 @@
     <w:lsdException w:name="HTML Sample" w:semiHidden="1" w:unhideWhenUsed="1"/>
     <w:lsdException w:name="HTML Typewriter" w:semiHidden="1" w:unhideWhenUsed="1"/>
     <w:lsdException w:name="HTML Variable" w:semiHidden="1" w:unhideWhenUsed="1"/>
+    <w:lsdException w:name="Normal Table" w:semiHidden="1" w:unhideWhenUsed="1"/>
     <w:lsdException w:name="annotation subject" w:semiHidden="1" w:unhideWhenUsed="1"/>
     <w:lsdException w:name="No List" w:semiHidden="1" w:unhideWhenUsed="1"/>
     <w:lsdException w:name="Outline List 1" w:semiHidden="1" w:unhideWhenUsed="1"/>
@@ -1085,8 +1321,10 @@
     <w:lsdException w:name="Table Subtle 2" w:semiHidden="1" w:unhideWhenUsed="1"/>
     <w:lsdException w:name="Table Web 1" w:semiHidden="1" w:unhideWhenUsed="1"/>
     <w:lsdException w:name="Table Web 2" w:semiHidden="1" w:unhideWhenUsed="1"/>
+    <w:lsdException w:name="Table Web 3" w:semiHidden="1" w:unhideWhenUsed="1"/>
     <w:lsdException w:name="Balloon Text" w:semiHidden="1" w:unhideWhenUsed="1"/>
     <w:lsdException w:name="Table Grid" w:uiPriority="39"/>
+    <w:lsdException w:name="Table Theme" w:semiHidden="1" w:unhideWhenUsed="1"/>
     <w:lsdException w:name="Placeholder Text" w:semiHidden="1"/>
     <w:lsdException w:name="No Spacing" w:uiPriority="1" w:qFormat="1"/>
     <w:lsdException w:name="Light Shading" w:uiPriority="60"/>
@@ -1306,7 +1544,6 @@
     <w:lsdException w:name="Smart Hyperlink" w:semiHidden="1" w:unhideWhenUsed="1"/>
     <w:lsdException w:name="Hashtag" w:semiHidden="1" w:unhideWhenUsed="1"/>
     <w:lsdException w:name="Unresolved Mention" w:semiHidden="1" w:unhideWhenUsed="1"/>
-    <w:lsdException w:name="Smart Link" w:semiHidden="1" w:unhideWhenUsed="1"/>
   </w:latentStyles>
   <w:style w:type="paragraph" w:default="1" w:styleId="Normln">
     <w:name w:val="Normal"/>

</xml_diff>

<commit_message>
config form - todo: button actions
</commit_message>
<xml_diff>
--- a/documentation/plans.docx
+++ b/documentation/plans.docx
@@ -175,22 +175,40 @@
           <w:ilvl w:val="0"/>
           <w:numId w:val="1"/>
         </w:numPr>
-      </w:pPr>
-      <w:r>
+        <w:rPr>
+          <w:color w:val="70AD47" w:themeColor="accent6"/>
+        </w:rPr>
+      </w:pPr>
+      <w:r>
+        <w:rPr>
+          <w:color w:val="70AD47" w:themeColor="accent6"/>
+        </w:rPr>
         <w:t>Tlačítko pro potvrzení – balíčky</w:t>
       </w:r>
       <w:r>
+        <w:rPr>
+          <w:color w:val="70AD47" w:themeColor="accent6"/>
+        </w:rPr>
         <w:t xml:space="preserve"> – </w:t>
       </w:r>
       <w:proofErr w:type="spellStart"/>
       <w:r>
+        <w:rPr>
+          <w:color w:val="70AD47" w:themeColor="accent6"/>
+        </w:rPr>
         <w:t>cancel</w:t>
       </w:r>
       <w:proofErr w:type="spellEnd"/>
       <w:r>
+        <w:rPr>
+          <w:color w:val="70AD47" w:themeColor="accent6"/>
+        </w:rPr>
         <w:t xml:space="preserve"> tlačítko</w:t>
       </w:r>
       <w:r>
+        <w:rPr>
+          <w:color w:val="70AD47" w:themeColor="accent6"/>
+        </w:rPr>
         <w:t xml:space="preserve"> nedělá, co má</w:t>
       </w:r>
     </w:p>
@@ -223,6 +241,8 @@
         </w:rPr>
         <w:t>Tlačítka:</w:t>
       </w:r>
+      <w:bookmarkStart w:id="0" w:name="_GoBack"/>
+      <w:bookmarkEnd w:id="0"/>
     </w:p>
     <w:p>
       <w:pPr>
@@ -452,23 +472,36 @@
           <w:ilvl w:val="0"/>
           <w:numId w:val="1"/>
         </w:numPr>
-      </w:pPr>
-      <w:r>
+        <w:rPr>
+          <w:color w:val="70AD47" w:themeColor="accent6"/>
+        </w:rPr>
+      </w:pPr>
+      <w:r>
+        <w:rPr>
+          <w:color w:val="70AD47" w:themeColor="accent6"/>
+        </w:rPr>
         <w:t xml:space="preserve">dořešit </w:t>
       </w:r>
       <w:proofErr w:type="spellStart"/>
       <w:r>
+        <w:rPr>
+          <w:color w:val="70AD47" w:themeColor="accent6"/>
+        </w:rPr>
         <w:t>packages</w:t>
       </w:r>
       <w:proofErr w:type="spellEnd"/>
       <w:r>
+        <w:rPr>
+          <w:color w:val="70AD47" w:themeColor="accent6"/>
+        </w:rPr>
         <w:t xml:space="preserve"> (</w:t>
       </w:r>
       <w:r>
+        <w:rPr>
+          <w:color w:val="70AD47" w:themeColor="accent6"/>
+        </w:rPr>
         <w:t>jak zrušení úprav nového generování, tak zobrazení podle starého generování)</w:t>
       </w:r>
-      <w:bookmarkStart w:id="0" w:name="_GoBack"/>
-      <w:bookmarkEnd w:id="0"/>
     </w:p>
     <w:p>
       <w:pPr>

</xml_diff>